<commit_message>
Update to OP and RPJ
</commit_message>
<xml_diff>
--- a/RPJ.docx
+++ b/RPJ.docx
@@ -35,7 +35,13 @@
       </w:pPr>
       <w:r>
         <w:rPr/>
-        <w:t>Čiast. ciele: Bloková schéma</w:t>
+        <w:t xml:space="preserve">Čiast. ciele: Bloková schéma </w:t>
+      </w:r>
+      <w:r>
+        <w:rPr>
+          <w:rFonts w:eastAsia="Liberation Serif" w:cs="Liberation Serif" w:ascii="Liberation Serif" w:hAnsi="Liberation Serif"/>
+        </w:rPr>
+        <w:t>√</w:t>
       </w:r>
     </w:p>
     <w:p>
@@ -75,100 +81,94 @@
         <w:rPr/>
         <w:tab/>
         <w:tab/>
-        <w:t xml:space="preserve">- </w:t>
-      </w:r>
-      <w:r>
-        <w:rPr/>
-        <w:t>Registre</w:t>
-      </w:r>
-    </w:p>
-    <w:p>
-      <w:pPr>
-        <w:pStyle w:val="Normal"/>
-        <w:bidi w:val="0"/>
-        <w:jc w:val="start"/>
-        <w:rPr/>
-      </w:pPr>
-      <w:r>
-        <w:rPr/>
-        <w:tab/>
-        <w:tab/>
-        <w:t xml:space="preserve">- </w:t>
-      </w:r>
-      <w:r>
-        <w:rPr/>
-        <w:t>PC a ROM</w:t>
-      </w:r>
-    </w:p>
-    <w:p>
-      <w:pPr>
-        <w:pStyle w:val="Normal"/>
-        <w:bidi w:val="0"/>
-        <w:jc w:val="start"/>
-        <w:rPr/>
-      </w:pPr>
-      <w:r>
-        <w:rPr/>
-        <w:tab/>
-        <w:tab/>
-        <w:t xml:space="preserve">- </w:t>
-      </w:r>
-      <w:r>
-        <w:rPr/>
-        <w:t xml:space="preserve">ALU </w:t>
-      </w:r>
-    </w:p>
-    <w:p>
-      <w:pPr>
-        <w:pStyle w:val="Normal"/>
-        <w:bidi w:val="0"/>
-        <w:jc w:val="start"/>
-        <w:rPr/>
-      </w:pPr>
-      <w:r>
-        <w:rPr/>
-        <w:tab/>
-        <w:tab/>
-        <w:t xml:space="preserve">- </w:t>
-      </w:r>
-      <w:r>
-        <w:rPr/>
-        <w:t>CTRL</w:t>
-      </w:r>
-    </w:p>
-    <w:p>
-      <w:pPr>
-        <w:pStyle w:val="Normal"/>
-        <w:bidi w:val="0"/>
-        <w:jc w:val="start"/>
-        <w:rPr/>
-      </w:pPr>
-      <w:r>
-        <w:rPr/>
-        <w:tab/>
-        <w:tab/>
-        <w:t xml:space="preserve">- </w:t>
-      </w:r>
-      <w:r>
-        <w:rPr/>
-        <w:t>Output</w:t>
-      </w:r>
-    </w:p>
-    <w:p>
-      <w:pPr>
-        <w:pStyle w:val="Normal"/>
-        <w:bidi w:val="0"/>
-        <w:jc w:val="start"/>
-        <w:rPr/>
-      </w:pPr>
-      <w:r>
-        <w:rPr/>
-        <w:tab/>
-        <w:t xml:space="preserve"> Compiler – </w:t>
-      </w:r>
-      <w:r>
-        <w:rPr/>
-        <w:t>Rosetta Stone</w:t>
+        <w:t xml:space="preserve">- Registre </w:t>
+      </w:r>
+      <w:r>
+        <w:rPr>
+          <w:rFonts w:eastAsia="Liberation Serif" w:cs="Liberation Serif" w:ascii="Liberation Serif" w:hAnsi="Liberation Serif"/>
+        </w:rPr>
+        <w:t>√</w:t>
+      </w:r>
+    </w:p>
+    <w:p>
+      <w:pPr>
+        <w:pStyle w:val="Normal"/>
+        <w:bidi w:val="0"/>
+        <w:jc w:val="start"/>
+        <w:rPr/>
+      </w:pPr>
+      <w:r>
+        <w:rPr/>
+        <w:tab/>
+        <w:tab/>
+        <w:t xml:space="preserve">- PC a ROM </w:t>
+      </w:r>
+      <w:r>
+        <w:rPr>
+          <w:rFonts w:eastAsia="Liberation Serif" w:cs="Liberation Serif" w:ascii="Liberation Serif" w:hAnsi="Liberation Serif"/>
+        </w:rPr>
+        <w:t>√</w:t>
+      </w:r>
+    </w:p>
+    <w:p>
+      <w:pPr>
+        <w:pStyle w:val="Normal"/>
+        <w:bidi w:val="0"/>
+        <w:jc w:val="start"/>
+        <w:rPr/>
+      </w:pPr>
+      <w:r>
+        <w:rPr/>
+        <w:tab/>
+        <w:tab/>
+        <w:t xml:space="preserve">- ALU </w:t>
+      </w:r>
+    </w:p>
+    <w:p>
+      <w:pPr>
+        <w:pStyle w:val="Normal"/>
+        <w:bidi w:val="0"/>
+        <w:jc w:val="start"/>
+        <w:rPr/>
+      </w:pPr>
+      <w:r>
+        <w:rPr/>
+        <w:tab/>
+        <w:tab/>
+        <w:t>- CTRL</w:t>
+      </w:r>
+    </w:p>
+    <w:p>
+      <w:pPr>
+        <w:pStyle w:val="Normal"/>
+        <w:bidi w:val="0"/>
+        <w:jc w:val="start"/>
+        <w:rPr/>
+      </w:pPr>
+      <w:r>
+        <w:rPr/>
+        <w:tab/>
+        <w:tab/>
+        <w:t>- Output</w:t>
+      </w:r>
+    </w:p>
+    <w:p>
+      <w:pPr>
+        <w:pStyle w:val="Normal"/>
+        <w:bidi w:val="0"/>
+        <w:jc w:val="start"/>
+        <w:rPr/>
+      </w:pPr>
+      <w:r>
+        <w:rPr/>
+        <w:tab/>
+        <w:t xml:space="preserve"> Compiler </w:t>
+      </w:r>
+      <w:r>
+        <w:rPr>
+          <w:rFonts w:eastAsia="Liberation Serif" w:cs="Liberation Serif" w:ascii="Liberation Serif" w:hAnsi="Liberation Serif"/>
+        </w:rPr>
+        <w:t>√</w:t>
       </w:r>
     </w:p>
     <w:p>

</xml_diff>